<commit_message>
more features and functionalities added
</commit_message>
<xml_diff>
--- a/img/Bereonwu-ThankGodCV.jpg.docx
+++ b/img/Bereonwu-ThankGodCV.jpg.docx
@@ -5,12 +5,17 @@
     <w:p>
       <w:pPr>
         <w:spacing w:line="240" w:lineRule="auto"/>
-        <w:ind w:firstLine="720"/>
+        <w:rPr>
+          <w:sz w:val="44"/>
+        </w:rPr>
+      </w:pPr>
+      <w:r>
         <w:rPr>
           <w:rFonts w:ascii="Arial Black" w:hAnsi="Arial Black"/>
           <w:sz w:val="56"/>
         </w:rPr>
-      </w:pPr>
+        <w:t xml:space="preserve">     </w:t>
+      </w:r>
       <w:r>
         <w:rPr>
           <w:rFonts w:ascii="Arial Black" w:hAnsi="Arial Black"/>
@@ -23,120 +28,30 @@
           <w:rFonts w:ascii="Arial Black" w:hAnsi="Arial Black"/>
           <w:sz w:val="56"/>
         </w:rPr>
-        <w:tab/>
-      </w:r>
-      <w:r>
+        <w:t xml:space="preserve"> </w:t>
+      </w:r>
+      <w:r>
+        <w:rPr>
+          <w:sz w:val="44"/>
+        </w:rPr>
+        <w:t xml:space="preserve"> </w:t>
+      </w:r>
+      <w:bookmarkStart w:id="0" w:name="_GoBack"/>
+      <w:bookmarkEnd w:id="0"/>
+    </w:p>
+    <w:p>
+      <w:pPr>
+        <w:spacing w:line="240" w:lineRule="auto"/>
         <w:rPr>
           <w:rFonts w:ascii="Arial Black" w:hAnsi="Arial Black"/>
           <w:sz w:val="56"/>
         </w:rPr>
-        <w:tab/>
-        <w:t xml:space="preserve">        </w:t>
-      </w:r>
-      <w:r>
-        <w:rPr>
-          <w:rFonts w:ascii="Arial Rounded MT Bold" w:hAnsi="Arial Rounded MT Bold"/>
+      </w:pPr>
+      <w:r>
+        <w:rPr>
           <w:sz w:val="24"/>
         </w:rPr>
-        <w:t>Address:</w:t>
-      </w:r>
-      <w:r>
-        <w:rPr>
-          <w:sz w:val="24"/>
-        </w:rPr>
-        <w:t xml:space="preserve">  21 </w:t>
-      </w:r>
-      <w:r>
-        <w:rPr>
-          <w:sz w:val="24"/>
-        </w:rPr>
-        <w:t>R</w:t>
-      </w:r>
-      <w:r>
-        <w:rPr>
-          <w:sz w:val="24"/>
-        </w:rPr>
-        <w:t>oad</w:t>
-      </w:r>
-      <w:r>
-        <w:rPr>
-          <w:sz w:val="24"/>
-        </w:rPr>
-        <w:t>,</w:t>
-      </w:r>
-      <w:r>
-        <w:rPr>
-          <w:sz w:val="24"/>
-        </w:rPr>
-        <w:t xml:space="preserve"> G Close House 7, </w:t>
-      </w:r>
-      <w:proofErr w:type="spellStart"/>
-      <w:proofErr w:type="gramStart"/>
-      <w:r>
-        <w:rPr>
-          <w:sz w:val="24"/>
-        </w:rPr>
-        <w:t>Festac</w:t>
-      </w:r>
-      <w:proofErr w:type="spellEnd"/>
-      <w:r>
-        <w:rPr>
-          <w:sz w:val="24"/>
-        </w:rPr>
-        <w:t xml:space="preserve">  t</w:t>
-      </w:r>
-      <w:r>
-        <w:rPr>
-          <w:sz w:val="24"/>
-        </w:rPr>
-        <w:t>own</w:t>
-      </w:r>
-      <w:proofErr w:type="gramEnd"/>
-      <w:r>
-        <w:rPr>
-          <w:sz w:val="24"/>
-        </w:rPr>
-        <w:t>, Lagos</w:t>
-      </w:r>
-    </w:p>
-    <w:p>
-      <w:pPr>
-        <w:spacing w:line="240" w:lineRule="auto"/>
-        <w:rPr>
-          <w:rStyle w:val="Hyperlink"/>
-          <w:sz w:val="24"/>
-        </w:rPr>
-      </w:pPr>
-      <w:r>
-        <w:rPr>
-          <w:sz w:val="24"/>
-        </w:rPr>
-        <w:t xml:space="preserve">                       </w:t>
-      </w:r>
-      <w:r>
-        <w:rPr>
-          <w:sz w:val="24"/>
-        </w:rPr>
-        <w:t xml:space="preserve">                       </w:t>
-      </w:r>
-      <w:r>
-        <w:rPr>
-          <w:sz w:val="24"/>
-        </w:rPr>
-        <w:t xml:space="preserve"> </w:t>
-      </w:r>
-      <w:r>
-        <w:rPr>
-          <w:rFonts w:ascii="Arial Rounded MT Bold" w:hAnsi="Arial Rounded MT Bold"/>
-          <w:sz w:val="24"/>
-        </w:rPr>
-        <w:t>E-mail:</w:t>
-      </w:r>
-      <w:r>
-        <w:rPr>
-          <w:sz w:val="24"/>
-        </w:rPr>
-        <w:t xml:space="preserve"> </w:t>
+        <w:t xml:space="preserve">             Email: </w:t>
       </w:r>
       <w:hyperlink r:id="rId5" w:history="1">
         <w:r>
@@ -144,34 +59,29 @@
             <w:rStyle w:val="Hyperlink"/>
             <w:sz w:val="24"/>
           </w:rPr>
-          <w:t>thankgodbereonwu2010@gmail.com</w:t>
+          <w:t>bereonwu</w:t>
+        </w:r>
+        <w:r>
+          <w:rPr>
+            <w:rStyle w:val="Hyperlink"/>
+            <w:sz w:val="24"/>
+          </w:rPr>
+          <w:t>thankgod</w:t>
+        </w:r>
+        <w:r>
+          <w:rPr>
+            <w:rStyle w:val="Hyperlink"/>
+            <w:sz w:val="24"/>
+          </w:rPr>
+          <w:t>@gmail.com</w:t>
         </w:r>
       </w:hyperlink>
-    </w:p>
-    <w:p>
-      <w:pPr>
-        <w:shd w:val="clear" w:color="auto" w:fill="FFFFFF"/>
-        <w:spacing w:before="100" w:beforeAutospacing="1" w:after="100" w:afterAutospacing="1" w:line="240" w:lineRule="auto"/>
-        <w:ind w:left="360"/>
-        <w:textAlignment w:val="top"/>
-        <w:rPr>
-          <w:rFonts w:ascii="Segoe UI" w:hAnsi="Segoe UI" w:cs="Segoe UI"/>
-          <w:color w:val="24292E"/>
-          <w:sz w:val="21"/>
-          <w:szCs w:val="21"/>
-        </w:rPr>
-      </w:pPr>
-      <w:r>
-        <w:rPr>
-          <w:sz w:val="24"/>
-        </w:rPr>
-        <w:t xml:space="preserve">                                 </w:t>
-      </w:r>
-      <w:r>
-        <w:rPr>
-          <w:sz w:val="24"/>
-        </w:rPr>
-        <w:t xml:space="preserve">       </w:t>
+      <w:r>
+        <w:rPr>
+          <w:rFonts w:ascii="Arial Black" w:hAnsi="Arial Black"/>
+          <w:sz w:val="56"/>
+        </w:rPr>
+        <w:t xml:space="preserve"> </w:t>
       </w:r>
       <w:proofErr w:type="spellStart"/>
       <w:r>
@@ -207,47 +117,154 @@
           <w:t>https://www.github.com/Thank-G</w:t>
         </w:r>
       </w:hyperlink>
-    </w:p>
-    <w:p>
-      <w:pPr>
-        <w:spacing w:line="240" w:lineRule="auto"/>
-        <w:rPr>
+      <w:r>
+        <w:rPr>
+          <w:rFonts w:ascii="Arial Black" w:hAnsi="Arial Black"/>
+          <w:sz w:val="56"/>
+        </w:rPr>
+        <w:t xml:space="preserve"> </w:t>
+      </w:r>
+    </w:p>
+    <w:p>
+      <w:pPr>
+        <w:spacing w:line="240" w:lineRule="auto"/>
+        <w:rPr>
+          <w:color w:val="0563C1" w:themeColor="hyperlink"/>
           <w:sz w:val="24"/>
-        </w:rPr>
-      </w:pPr>
-      <w:r>
-        <w:rPr>
+          <w:szCs w:val="24"/>
+          <w:u w:val="single"/>
+        </w:rPr>
+      </w:pPr>
+      <w:r>
+        <w:rPr>
+          <w:rFonts w:ascii="Arial Black" w:hAnsi="Arial Black"/>
+          <w:sz w:val="56"/>
+        </w:rPr>
+        <w:t xml:space="preserve"> </w:t>
+      </w:r>
+      <w:r>
+        <w:rPr>
+          <w:rFonts w:ascii="Arial Rounded MT Bold" w:hAnsi="Arial Rounded MT Bold"/>
           <w:sz w:val="24"/>
-        </w:rPr>
-        <w:t xml:space="preserve">                          </w:t>
+          <w:szCs w:val="24"/>
+        </w:rPr>
+        <w:t>Address:</w:t>
       </w:r>
       <w:r>
         <w:rPr>
           <w:sz w:val="24"/>
-        </w:rPr>
-        <w:t xml:space="preserve">                      </w:t>
-      </w:r>
-      <w:r>
-        <w:rPr>
-          <w:rFonts w:ascii="Arial Rounded MT Bold" w:hAnsi="Arial Rounded MT Bold"/>
+          <w:szCs w:val="24"/>
+        </w:rPr>
+        <w:t xml:space="preserve">  21 </w:t>
+      </w:r>
+      <w:r>
+        <w:rPr>
           <w:sz w:val="24"/>
+          <w:szCs w:val="24"/>
+        </w:rPr>
+        <w:t>R</w:t>
+      </w:r>
+      <w:r>
+        <w:rPr>
+          <w:sz w:val="24"/>
+          <w:szCs w:val="24"/>
+        </w:rPr>
+        <w:t>oad</w:t>
+      </w:r>
+      <w:r>
+        <w:rPr>
+          <w:sz w:val="24"/>
+          <w:szCs w:val="24"/>
+        </w:rPr>
+        <w:t>,</w:t>
+      </w:r>
+      <w:r>
+        <w:rPr>
+          <w:sz w:val="24"/>
+          <w:szCs w:val="24"/>
+        </w:rPr>
+        <w:t xml:space="preserve"> G Close House 7, </w:t>
+      </w:r>
+      <w:proofErr w:type="spellStart"/>
+      <w:r>
+        <w:rPr>
+          <w:sz w:val="24"/>
+          <w:szCs w:val="24"/>
+        </w:rPr>
+        <w:t>Festac</w:t>
+      </w:r>
+      <w:proofErr w:type="spellEnd"/>
+      <w:r>
+        <w:rPr>
+          <w:sz w:val="24"/>
+          <w:szCs w:val="24"/>
+        </w:rPr>
+        <w:t>, Lagos</w:t>
+      </w:r>
+      <w:r>
+        <w:rPr>
+          <w:sz w:val="24"/>
+          <w:szCs w:val="24"/>
+        </w:rPr>
+        <w:t>, Nigeria</w:t>
+      </w:r>
+      <w:r>
+        <w:rPr>
+          <w:sz w:val="24"/>
+          <w:szCs w:val="24"/>
+        </w:rPr>
+        <w:t xml:space="preserve">.    </w:t>
+      </w:r>
+      <w:r>
+        <w:rPr>
+          <w:rFonts w:ascii="Arial Rounded MT Bold" w:hAnsi="Arial Rounded MT Bold"/>
+          <w:sz w:val="24"/>
+          <w:szCs w:val="24"/>
         </w:rPr>
         <w:t>Phone:</w:t>
       </w:r>
       <w:r>
         <w:rPr>
           <w:sz w:val="24"/>
-        </w:rPr>
-        <w:t xml:space="preserve">  07031984586 or 08105250258</w:t>
-      </w:r>
-    </w:p>
-    <w:p>
-      <w:pPr>
-        <w:spacing w:line="240" w:lineRule="auto"/>
-        <w:rPr>
-          <w:sz w:val="28"/>
-        </w:rPr>
-      </w:pPr>
+          <w:szCs w:val="24"/>
+        </w:rPr>
+        <w:t xml:space="preserve">  07031984586 or 09044945341</w:t>
+      </w:r>
+    </w:p>
+    <w:p>
+      <w:pPr>
+        <w:spacing w:line="240" w:lineRule="auto"/>
+        <w:rPr>
+          <w:color w:val="0563C1" w:themeColor="hyperlink"/>
+          <w:sz w:val="24"/>
+          <w:szCs w:val="24"/>
+          <w:u w:val="single"/>
+        </w:rPr>
+      </w:pPr>
+      <w:r>
+        <w:rPr>
+          <w:sz w:val="24"/>
+        </w:rPr>
+        <w:t xml:space="preserve">                  </w:t>
+      </w:r>
+      <w:r>
+        <w:rPr>
+          <w:sz w:val="24"/>
+        </w:rPr>
+        <w:t xml:space="preserve">             </w:t>
+      </w:r>
+      <w:r>
+        <w:rPr>
+          <w:sz w:val="24"/>
+        </w:rPr>
+        <w:t xml:space="preserve">                         </w:t>
+      </w:r>
+      <w:r>
+        <w:rPr>
+          <w:sz w:val="24"/>
+        </w:rPr>
+        <w:t xml:space="preserve">      </w:t>
+      </w:r>
     </w:p>
     <w:p>
       <w:pPr>
@@ -257,61 +274,72 @@
         <w:spacing w:line="240" w:lineRule="auto"/>
         <w:rPr>
           <w:rFonts w:ascii="Arial Rounded MT Bold" w:hAnsi="Arial Rounded MT Bold"/>
+        </w:rPr>
+      </w:pPr>
+      <w:r>
+        <w:rPr>
+          <w:rFonts w:ascii="Arial Rounded MT Bold" w:hAnsi="Arial Rounded MT Bold"/>
+        </w:rPr>
+        <w:t>OBJECTIVE:</w:t>
+      </w:r>
+    </w:p>
+    <w:p>
+      <w:pPr>
+        <w:spacing w:line="240" w:lineRule="auto"/>
+        <w:rPr>
           <w:sz w:val="24"/>
         </w:rPr>
       </w:pPr>
       <w:r>
         <w:rPr>
           <w:rFonts w:ascii="Arial Rounded MT Bold" w:hAnsi="Arial Rounded MT Bold"/>
+          <w:iCs/>
+          <w:sz w:val="20"/>
+        </w:rPr>
+        <w:t>Designing a program that is truly friendly and helpful to the user is my ultimate goal on every project,</w:t>
+      </w:r>
+      <w:r>
+        <w:rPr>
+          <w:rFonts w:ascii="Arial Rounded MT Bold" w:eastAsia="Times New Roman" w:hAnsi="Arial Rounded MT Bold" w:cstheme="minorHAnsi"/>
+          <w:color w:val="494949"/>
+          <w:szCs w:val="24"/>
+        </w:rPr>
+        <w:t xml:space="preserve"> </w:t>
+      </w:r>
+      <w:r>
+        <w:rPr>
+          <w:rFonts w:ascii="Arial Rounded MT Bold" w:hAnsi="Arial Rounded MT Bold"/>
+          <w:iCs/>
+          <w:sz w:val="20"/>
+        </w:rPr>
+        <w:t>I</w:t>
+      </w:r>
+      <w:r>
+        <w:rPr>
+          <w:rFonts w:ascii="Arial Rounded MT Bold" w:hAnsi="Arial Rounded MT Bold"/>
+          <w:iCs/>
+          <w:sz w:val="20"/>
+        </w:rPr>
+        <w:t xml:space="preserve"> </w:t>
+      </w:r>
+      <w:r>
+        <w:rPr>
+          <w:rFonts w:ascii="Arial Rounded MT Bold" w:hAnsi="Arial Rounded MT Bold"/>
+          <w:iCs/>
+          <w:sz w:val="20"/>
+        </w:rPr>
+        <w:t>enjoy being challenged and engaging with projects that require me to work outside my comfort and knowledge set, as continuing to learn new languages and development techniques are important to me and the success of your organization, t</w:t>
+      </w:r>
+      <w:r>
+        <w:rPr>
+          <w:rFonts w:ascii="Arial Rounded MT Bold" w:hAnsi="Arial Rounded MT Bold"/>
+          <w:sz w:val="20"/>
+        </w:rPr>
+        <w:t>o work in a corporate and good establishment where hard work, diligence and honesty are well appreciated, to become a successful and responsible individual. I am a resourceful and result oriented person, with great ability to work without supervision. I am open to new ideals and ready to learn, to improve, and to add more skills.</w:t>
+      </w:r>
+      <w:r>
+        <w:rPr>
           <w:sz w:val="24"/>
-        </w:rPr>
-        <w:t>OBJECTIVE:</w:t>
-      </w:r>
-    </w:p>
-    <w:p>
-      <w:pPr>
-        <w:spacing w:line="240" w:lineRule="auto"/>
-        <w:rPr>
-          <w:sz w:val="28"/>
-        </w:rPr>
-      </w:pPr>
-      <w:r>
-        <w:rPr>
-          <w:rFonts w:ascii="Arial Rounded MT Bold" w:hAnsi="Arial Rounded MT Bold"/>
-          <w:iCs/>
-        </w:rPr>
-        <w:t>Designing a program that is truly friendly and helpful to the user is my ultimate goal on every project, I</w:t>
-      </w:r>
-      <w:r>
-        <w:rPr>
-          <w:rFonts w:ascii="Arial Rounded MT Bold" w:hAnsi="Arial Rounded MT Bold"/>
-          <w:iCs/>
-        </w:rPr>
-        <w:t xml:space="preserve"> enjoy being challenged and engaging with projects that require me to work outside my comfort and knowledge set, as continuing to learn new languages and development techniques are important to me and t</w:t>
-      </w:r>
-      <w:r>
-        <w:rPr>
-          <w:rFonts w:ascii="Arial Rounded MT Bold" w:hAnsi="Arial Rounded MT Bold"/>
-          <w:iCs/>
-        </w:rPr>
-        <w:t xml:space="preserve">he success of your organization, </w:t>
-      </w:r>
-      <w:r>
-        <w:rPr>
-          <w:rFonts w:ascii="Arial Rounded MT Bold" w:hAnsi="Arial Rounded MT Bold"/>
-          <w:iCs/>
-        </w:rPr>
-        <w:t>t</w:t>
-      </w:r>
-      <w:r>
-        <w:rPr>
-          <w:rFonts w:ascii="Arial Rounded MT Bold" w:hAnsi="Arial Rounded MT Bold"/>
-        </w:rPr>
-        <w:t>o work in a corporate and good establishment where hard work, diligence and honesty are well appreciated, to become a successful and responsible individual. I am a resourceful and result oriented person, with great ability to work without supervision. I am open to new ideals and ready to learn, to improve, and to add more skills.</w:t>
-      </w:r>
-      <w:r>
-        <w:rPr>
-          <w:sz w:val="28"/>
         </w:rPr>
         <w:t xml:space="preserve"> </w:t>
       </w:r>
@@ -323,15 +351,25 @@
         </w:pBdr>
         <w:rPr>
           <w:rFonts w:ascii="Arial Rounded MT Bold" w:hAnsi="Arial Rounded MT Bold"/>
-          <w:sz w:val="24"/>
-        </w:rPr>
-      </w:pPr>
-      <w:r>
-        <w:rPr>
-          <w:rFonts w:ascii="Arial Rounded MT Bold" w:hAnsi="Arial Rounded MT Bold"/>
-          <w:sz w:val="24"/>
-        </w:rPr>
-        <w:t>SPECIAL SKILLS:</w:t>
+        </w:rPr>
+      </w:pPr>
+      <w:r>
+        <w:rPr>
+          <w:rFonts w:ascii="Arial Rounded MT Bold" w:hAnsi="Arial Rounded MT Bold"/>
+        </w:rPr>
+        <w:t xml:space="preserve">SPECIAL SKILLS:                                                 </w:t>
+      </w:r>
+      <w:r>
+        <w:rPr>
+          <w:rFonts w:ascii="Arial Rounded MT Bold" w:hAnsi="Arial Rounded MT Bold"/>
+        </w:rPr>
+        <w:t xml:space="preserve">                              </w:t>
+      </w:r>
+      <w:r>
+        <w:rPr>
+          <w:rFonts w:ascii="Arial Rounded MT Bold" w:hAnsi="Arial Rounded MT Bold"/>
+        </w:rPr>
+        <w:t>PROFESSIONAL SKILLS:</w:t>
       </w:r>
     </w:p>
     <w:p>
@@ -342,15 +380,52 @@
           <w:numId w:val="2"/>
         </w:numPr>
         <w:spacing w:line="240" w:lineRule="auto"/>
-        <w:rPr>
-          <w:sz w:val="24"/>
-        </w:rPr>
-      </w:pPr>
-      <w:r>
-        <w:rPr>
-          <w:sz w:val="24"/>
-        </w:rPr>
-        <w:t>Ability to work under pressure and busy environment and meet up before deadline.</w:t>
+      </w:pPr>
+      <w:r>
+        <w:t xml:space="preserve">Ability to work under pressure and busy </w:t>
+      </w:r>
+      <w:r>
+        <w:t xml:space="preserve">                </w:t>
+      </w:r>
+      <w:r>
+        <w:t xml:space="preserve">                          </w:t>
+      </w:r>
+      <w:r>
+        <w:t xml:space="preserve"> </w:t>
+      </w:r>
+      <w:r>
+        <w:t xml:space="preserve">Full Stack </w:t>
+      </w:r>
+      <w:r>
+        <w:t xml:space="preserve">Web </w:t>
+      </w:r>
+      <w:r>
+        <w:t>Developer</w:t>
+      </w:r>
+    </w:p>
+    <w:p>
+      <w:pPr>
+        <w:pStyle w:val="ListParagraph"/>
+        <w:spacing w:line="240" w:lineRule="auto"/>
+      </w:pPr>
+      <w:proofErr w:type="gramStart"/>
+      <w:r>
+        <w:t>environment</w:t>
+      </w:r>
+      <w:proofErr w:type="gramEnd"/>
+      <w:r>
+        <w:t xml:space="preserve"> and meet up before deadline.</w:t>
+      </w:r>
+      <w:r>
+        <w:t xml:space="preserve">                                      Business Process Management (</w:t>
+      </w:r>
+      <w:proofErr w:type="spellStart"/>
+      <w:r>
+        <w:t>ProcessMaker</w:t>
+      </w:r>
+      <w:proofErr w:type="spellEnd"/>
+      <w:r>
+        <w:t>)</w:t>
       </w:r>
     </w:p>
     <w:p>
@@ -361,15 +436,20 @@
           <w:numId w:val="2"/>
         </w:numPr>
         <w:spacing w:line="240" w:lineRule="auto"/>
-        <w:rPr>
-          <w:sz w:val="24"/>
-        </w:rPr>
-      </w:pPr>
-      <w:r>
-        <w:rPr>
-          <w:sz w:val="24"/>
-        </w:rPr>
+      </w:pPr>
+      <w:r>
         <w:t>Good communication.</w:t>
+      </w:r>
+      <w:r>
+        <w:t xml:space="preserve">                                                                            Robotic Process Automation (</w:t>
+      </w:r>
+      <w:proofErr w:type="spellStart"/>
+      <w:r>
+        <w:t>UiPath</w:t>
+      </w:r>
+      <w:proofErr w:type="spellEnd"/>
+      <w:r>
+        <w:t>)</w:t>
       </w:r>
     </w:p>
     <w:p>
@@ -380,15 +460,12 @@
           <w:numId w:val="2"/>
         </w:numPr>
         <w:spacing w:line="240" w:lineRule="auto"/>
-        <w:rPr>
-          <w:sz w:val="24"/>
-        </w:rPr>
-      </w:pPr>
-      <w:r>
-        <w:rPr>
-          <w:sz w:val="24"/>
-        </w:rPr>
+      </w:pPr>
+      <w:r>
         <w:t>Good inter-personal skill and open minded.</w:t>
+      </w:r>
+      <w:r>
+        <w:t xml:space="preserve">                                      </w:t>
       </w:r>
     </w:p>
     <w:p>
@@ -399,15 +476,41 @@
           <w:numId w:val="2"/>
         </w:numPr>
         <w:spacing w:line="240" w:lineRule="auto"/>
-        <w:rPr>
-          <w:sz w:val="24"/>
-        </w:rPr>
-      </w:pPr>
-      <w:r>
-        <w:rPr>
-          <w:sz w:val="24"/>
-        </w:rPr>
-        <w:t>Ability to work as an effective team member and independently.</w:t>
+      </w:pPr>
+      <w:r>
+        <w:t>Ability to work as an effective team member</w:t>
+      </w:r>
+      <w:r>
+        <w:t xml:space="preserve">                                </w:t>
+      </w:r>
+      <w:r>
+        <w:rPr>
+          <w:rFonts w:ascii="Arial Rounded MT Bold" w:hAnsi="Arial Rounded MT Bold"/>
+        </w:rPr>
+        <w:t>EDUCATION</w:t>
+      </w:r>
+    </w:p>
+    <w:p>
+      <w:pPr>
+        <w:pStyle w:val="ListParagraph"/>
+        <w:spacing w:line="240" w:lineRule="auto"/>
+      </w:pPr>
+      <w:proofErr w:type="gramStart"/>
+      <w:r>
+        <w:t>a</w:t>
+      </w:r>
+      <w:r>
+        <w:t>nd</w:t>
+      </w:r>
+      <w:r>
+        <w:t xml:space="preserve"> </w:t>
+      </w:r>
+      <w:r>
+        <w:t xml:space="preserve"> independently</w:t>
+      </w:r>
+      <w:proofErr w:type="gramEnd"/>
+      <w:r>
+        <w:t>.</w:t>
       </w:r>
     </w:p>
     <w:p>
@@ -418,41 +521,95 @@
           <w:numId w:val="2"/>
         </w:numPr>
         <w:spacing w:line="240" w:lineRule="auto"/>
-        <w:rPr>
-          <w:sz w:val="24"/>
-        </w:rPr>
-      </w:pPr>
-      <w:r>
-        <w:rPr>
-          <w:sz w:val="24"/>
-        </w:rPr>
+      </w:pPr>
+      <w:r>
         <w:t>As a result of my working exper</w:t>
       </w:r>
       <w:r>
-        <w:rPr>
-          <w:sz w:val="24"/>
-        </w:rPr>
-        <w:t xml:space="preserve">ience, I got other skills like: </w:t>
-      </w:r>
-      <w:r>
+        <w:t xml:space="preserve">ience, I got </w:t>
+      </w:r>
+      <w:r>
+        <w:t xml:space="preserve">        </w:t>
+      </w:r>
+      <w:r>
+        <w:t xml:space="preserve">                               </w:t>
+      </w:r>
+      <w:r>
+        <w:t>FOFX ACADEMY</w:t>
+      </w:r>
+    </w:p>
+    <w:p>
+      <w:pPr>
+        <w:pStyle w:val="ListParagraph"/>
+        <w:spacing w:line="240" w:lineRule="auto"/>
         <w:rPr>
           <w:rFonts w:ascii="Franklin Gothic Medium" w:hAnsi="Franklin Gothic Medium"/>
-          <w:sz w:val="24"/>
-        </w:rPr>
-        <w:t>Computer, Manager, and M</w:t>
+        </w:rPr>
+      </w:pPr>
+      <w:proofErr w:type="gramStart"/>
+      <w:r>
+        <w:t>other</w:t>
+      </w:r>
+      <w:proofErr w:type="gramEnd"/>
+      <w:r>
+        <w:t xml:space="preserve"> skills like: </w:t>
       </w:r>
       <w:r>
         <w:rPr>
           <w:rFonts w:ascii="Franklin Gothic Medium" w:hAnsi="Franklin Gothic Medium"/>
-          <w:sz w:val="24"/>
+        </w:rPr>
+        <w:t>Computer skills</w:t>
+      </w:r>
+      <w:r>
+        <w:rPr>
+          <w:rFonts w:ascii="Franklin Gothic Medium" w:hAnsi="Franklin Gothic Medium"/>
+        </w:rPr>
+        <w:t xml:space="preserve"> and </w:t>
+      </w:r>
+      <w:r>
+        <w:rPr>
+          <w:rFonts w:ascii="Franklin Gothic Medium" w:hAnsi="Franklin Gothic Medium"/>
+        </w:rPr>
+        <w:t xml:space="preserve">              </w:t>
+      </w:r>
+      <w:r>
+        <w:rPr>
+          <w:rFonts w:ascii="Franklin Gothic Medium" w:hAnsi="Franklin Gothic Medium"/>
+        </w:rPr>
+        <w:t xml:space="preserve">                              S</w:t>
+      </w:r>
+      <w:r>
+        <w:rPr>
+          <w:rFonts w:ascii="Franklin Gothic Medium" w:hAnsi="Franklin Gothic Medium"/>
+        </w:rPr>
+        <w:t>chool for digital skills</w:t>
+      </w:r>
+    </w:p>
+    <w:p>
+      <w:pPr>
+        <w:pStyle w:val="ListParagraph"/>
+        <w:spacing w:line="240" w:lineRule="auto"/>
+      </w:pPr>
+      <w:r>
+        <w:rPr>
+          <w:rFonts w:ascii="Franklin Gothic Medium" w:hAnsi="Franklin Gothic Medium"/>
+        </w:rPr>
+        <w:t>M</w:t>
+      </w:r>
+      <w:r>
+        <w:rPr>
+          <w:rFonts w:ascii="Franklin Gothic Medium" w:hAnsi="Franklin Gothic Medium"/>
         </w:rPr>
         <w:t>arketing skills</w:t>
       </w:r>
       <w:r>
-        <w:rPr>
-          <w:sz w:val="24"/>
-        </w:rPr>
         <w:t>.</w:t>
+      </w:r>
+      <w:r>
+        <w:t xml:space="preserve">                                                                                 </w:t>
+      </w:r>
+      <w:r>
+        <w:t xml:space="preserve">   </w:t>
       </w:r>
     </w:p>
     <w:p>
@@ -462,13 +619,11 @@
         </w:pBdr>
         <w:rPr>
           <w:rFonts w:ascii="Arial Rounded MT Bold" w:hAnsi="Arial Rounded MT Bold"/>
-          <w:sz w:val="24"/>
-        </w:rPr>
-      </w:pPr>
-      <w:r>
-        <w:rPr>
-          <w:rFonts w:ascii="Arial Rounded MT Bold" w:hAnsi="Arial Rounded MT Bold"/>
-          <w:sz w:val="24"/>
+        </w:rPr>
+      </w:pPr>
+      <w:r>
+        <w:rPr>
+          <w:rFonts w:ascii="Arial Rounded MT Bold" w:hAnsi="Arial Rounded MT Bold"/>
         </w:rPr>
         <w:t>TECHNICAL SKILLS:</w:t>
       </w:r>
@@ -478,15 +633,31 @@
         <w:spacing w:line="240" w:lineRule="auto"/>
         <w:rPr>
           <w:rFonts w:ascii="Arial Black" w:hAnsi="Arial Black"/>
-          <w:sz w:val="24"/>
         </w:rPr>
       </w:pPr>
       <w:r>
         <w:rPr>
           <w:rFonts w:ascii="Arial Black" w:hAnsi="Arial Black"/>
-          <w:sz w:val="24"/>
         </w:rPr>
         <w:t>Computer</w:t>
+      </w:r>
+      <w:r>
+        <w:rPr>
+          <w:rFonts w:ascii="Arial Black" w:hAnsi="Arial Black"/>
+        </w:rPr>
+        <w:t xml:space="preserve">                             </w:t>
+      </w:r>
+      <w:r>
+        <w:rPr>
+          <w:rFonts w:ascii="Arial Black" w:hAnsi="Arial Black"/>
+        </w:rPr>
+        <w:t xml:space="preserve">                          Code Editors U</w:t>
+      </w:r>
+      <w:r>
+        <w:rPr>
+          <w:rFonts w:ascii="Arial Black" w:hAnsi="Arial Black"/>
+        </w:rPr>
+        <w:t>sed</w:t>
       </w:r>
     </w:p>
     <w:p>
@@ -494,18 +665,27 @@
         <w:pStyle w:val="ListParagraph"/>
         <w:numPr>
           <w:ilvl w:val="0"/>
-          <w:numId w:val="2"/>
+          <w:numId w:val="7"/>
         </w:numPr>
         <w:spacing w:line="240" w:lineRule="auto"/>
-        <w:rPr>
-          <w:sz w:val="24"/>
-        </w:rPr>
-      </w:pPr>
-      <w:r>
-        <w:rPr>
-          <w:sz w:val="24"/>
-        </w:rPr>
+      </w:pPr>
+      <w:r>
         <w:t>PHP</w:t>
+      </w:r>
+      <w:r>
+        <w:t xml:space="preserve">                                            </w:t>
+      </w:r>
+      <w:r>
+        <w:t xml:space="preserve">                              </w:t>
+      </w:r>
+      <w:r>
+        <w:t xml:space="preserve">        </w:t>
+      </w:r>
+      <w:r>
+        <w:t xml:space="preserve"> Visual Studio C</w:t>
+      </w:r>
+      <w:r>
+        <w:t>ode(VS Code)</w:t>
       </w:r>
     </w:p>
     <w:p>
@@ -513,18 +693,30 @@
         <w:pStyle w:val="ListParagraph"/>
         <w:numPr>
           <w:ilvl w:val="0"/>
-          <w:numId w:val="2"/>
+          <w:numId w:val="7"/>
         </w:numPr>
         <w:spacing w:line="240" w:lineRule="auto"/>
-        <w:rPr>
-          <w:sz w:val="24"/>
-        </w:rPr>
-      </w:pPr>
-      <w:r>
-        <w:rPr>
-          <w:sz w:val="24"/>
-        </w:rPr>
+      </w:pPr>
+      <w:r>
         <w:t>MYSQL</w:t>
+      </w:r>
+      <w:r>
+        <w:t xml:space="preserve">    </w:t>
+      </w:r>
+      <w:r>
+        <w:t xml:space="preserve">                                                                 </w:t>
+      </w:r>
+      <w:r>
+        <w:t xml:space="preserve">       </w:t>
+      </w:r>
+      <w:r>
+        <w:t xml:space="preserve"> Sublime T</w:t>
+      </w:r>
+      <w:r>
+        <w:t>ext</w:t>
+      </w:r>
+      <w:r>
+        <w:t xml:space="preserve">                                                                  </w:t>
       </w:r>
     </w:p>
     <w:p>
@@ -532,18 +724,21 @@
         <w:pStyle w:val="ListParagraph"/>
         <w:numPr>
           <w:ilvl w:val="0"/>
-          <w:numId w:val="2"/>
+          <w:numId w:val="7"/>
         </w:numPr>
         <w:spacing w:line="240" w:lineRule="auto"/>
-        <w:rPr>
-          <w:sz w:val="24"/>
-        </w:rPr>
-      </w:pPr>
-      <w:r>
-        <w:rPr>
-          <w:sz w:val="24"/>
-        </w:rPr>
+      </w:pPr>
+      <w:r>
         <w:t>HTML</w:t>
+      </w:r>
+      <w:r>
+        <w:t xml:space="preserve">                                                                       </w:t>
+      </w:r>
+      <w:r>
+        <w:t xml:space="preserve">       </w:t>
+      </w:r>
+      <w:r>
+        <w:t xml:space="preserve"> PHPSTORM                                                                       </w:t>
       </w:r>
     </w:p>
     <w:p>
@@ -551,18 +746,15 @@
         <w:pStyle w:val="ListParagraph"/>
         <w:numPr>
           <w:ilvl w:val="0"/>
-          <w:numId w:val="2"/>
+          <w:numId w:val="7"/>
         </w:numPr>
         <w:spacing w:line="240" w:lineRule="auto"/>
-        <w:rPr>
-          <w:sz w:val="24"/>
-        </w:rPr>
-      </w:pPr>
-      <w:r>
-        <w:rPr>
-          <w:sz w:val="24"/>
-        </w:rPr>
+      </w:pPr>
+      <w:r>
         <w:t>LARAVEL</w:t>
+      </w:r>
+      <w:r>
+        <w:t xml:space="preserve">                 </w:t>
       </w:r>
     </w:p>
     <w:p>
@@ -570,18 +762,24 @@
         <w:pStyle w:val="ListParagraph"/>
         <w:numPr>
           <w:ilvl w:val="0"/>
-          <w:numId w:val="2"/>
+          <w:numId w:val="7"/>
         </w:numPr>
         <w:spacing w:line="240" w:lineRule="auto"/>
-        <w:rPr>
-          <w:sz w:val="24"/>
-        </w:rPr>
-      </w:pPr>
-      <w:r>
-        <w:rPr>
-          <w:sz w:val="24"/>
-        </w:rPr>
+      </w:pPr>
+      <w:r>
         <w:t>JAVASCRIPTS</w:t>
+      </w:r>
+      <w:r>
+        <w:t xml:space="preserve">                                                                    </w:t>
+      </w:r>
+      <w:r>
+        <w:rPr>
+          <w:rFonts w:ascii="Arial Black" w:hAnsi="Arial Black"/>
+        </w:rPr>
+        <w:t xml:space="preserve">Projects Carried Out                                                        </w:t>
+      </w:r>
+      <w:r>
+        <w:t xml:space="preserve">    </w:t>
       </w:r>
     </w:p>
     <w:p>
@@ -589,18 +787,15 @@
         <w:pStyle w:val="ListParagraph"/>
         <w:numPr>
           <w:ilvl w:val="0"/>
-          <w:numId w:val="2"/>
+          <w:numId w:val="7"/>
         </w:numPr>
         <w:spacing w:line="240" w:lineRule="auto"/>
-        <w:rPr>
-          <w:sz w:val="24"/>
-        </w:rPr>
-      </w:pPr>
-      <w:r>
-        <w:rPr>
-          <w:sz w:val="24"/>
-        </w:rPr>
+      </w:pPr>
+      <w:r>
         <w:t>CSS</w:t>
+      </w:r>
+      <w:r>
+        <w:t xml:space="preserve">                                                                                         </w:t>
       </w:r>
     </w:p>
     <w:p>
@@ -608,18 +803,24 @@
         <w:pStyle w:val="ListParagraph"/>
         <w:numPr>
           <w:ilvl w:val="0"/>
-          <w:numId w:val="2"/>
+          <w:numId w:val="7"/>
         </w:numPr>
         <w:spacing w:line="240" w:lineRule="auto"/>
-        <w:rPr>
-          <w:sz w:val="24"/>
-        </w:rPr>
-      </w:pPr>
-      <w:r>
-        <w:rPr>
-          <w:sz w:val="24"/>
-        </w:rPr>
+      </w:pPr>
+      <w:r>
         <w:t>BOOTSTRAP</w:t>
+      </w:r>
+      <w:r>
+        <w:t xml:space="preserve">                                                             </w:t>
+      </w:r>
+      <w:r>
+        <w:t xml:space="preserve">      </w:t>
+      </w:r>
+      <w:r>
+        <w:t>Single Pag</w:t>
+      </w:r>
+      <w:r>
+        <w:t>e Application (SPA) development.</w:t>
       </w:r>
     </w:p>
     <w:p>
@@ -627,110 +828,40 @@
         <w:pStyle w:val="ListParagraph"/>
         <w:numPr>
           <w:ilvl w:val="0"/>
-          <w:numId w:val="2"/>
+          <w:numId w:val="7"/>
         </w:numPr>
         <w:spacing w:line="240" w:lineRule="auto"/>
-        <w:rPr>
-          <w:sz w:val="24"/>
-        </w:rPr>
-      </w:pPr>
-      <w:r>
-        <w:rPr>
-          <w:sz w:val="24"/>
-        </w:rPr>
+      </w:pPr>
+      <w:r>
         <w:t>VUE.JS</w:t>
       </w:r>
-    </w:p>
-    <w:p>
-      <w:pPr>
-        <w:spacing w:line="240" w:lineRule="auto"/>
-        <w:rPr>
-          <w:rFonts w:ascii="Arial Black" w:hAnsi="Arial Black"/>
-          <w:sz w:val="24"/>
-        </w:rPr>
-      </w:pPr>
-      <w:r>
-        <w:rPr>
-          <w:rFonts w:ascii="Arial Black" w:hAnsi="Arial Black"/>
-          <w:sz w:val="24"/>
-        </w:rPr>
-        <w:t>Code editors used:</w:t>
+      <w:r>
+        <w:t xml:space="preserve">                                                                       </w:t>
+      </w:r>
+      <w:r>
+        <w:t xml:space="preserve">      </w:t>
+      </w:r>
+      <w:r>
+        <w:t>Responsive Web Design (Mobile first).</w:t>
       </w:r>
     </w:p>
     <w:p>
       <w:pPr>
         <w:pStyle w:val="ListParagraph"/>
-        <w:numPr>
-          <w:ilvl w:val="0"/>
-          <w:numId w:val="2"/>
-        </w:numPr>
-        <w:spacing w:line="240" w:lineRule="auto"/>
-        <w:rPr>
-          <w:sz w:val="24"/>
-        </w:rPr>
-      </w:pPr>
-      <w:r>
-        <w:rPr>
-          <w:sz w:val="24"/>
-        </w:rPr>
-        <w:t>visual studio code</w:t>
-      </w:r>
-      <w:r>
-        <w:rPr>
-          <w:sz w:val="24"/>
-        </w:rPr>
-        <w:t>(VS Code)</w:t>
-      </w:r>
-    </w:p>
-    <w:p>
-      <w:pPr>
-        <w:pStyle w:val="ListParagraph"/>
-        <w:numPr>
-          <w:ilvl w:val="0"/>
-          <w:numId w:val="2"/>
-        </w:numPr>
-        <w:spacing w:line="240" w:lineRule="auto"/>
-        <w:rPr>
-          <w:sz w:val="24"/>
-        </w:rPr>
-      </w:pPr>
-      <w:r>
-        <w:rPr>
-          <w:sz w:val="24"/>
-        </w:rPr>
-        <w:lastRenderedPageBreak/>
-        <w:t>sublime text</w:t>
-      </w:r>
-    </w:p>
-    <w:p>
-      <w:pPr>
-        <w:pStyle w:val="ListParagraph"/>
-        <w:numPr>
-          <w:ilvl w:val="0"/>
-          <w:numId w:val="2"/>
-        </w:numPr>
-        <w:spacing w:line="240" w:lineRule="auto"/>
-        <w:rPr>
-          <w:sz w:val="24"/>
-        </w:rPr>
-      </w:pPr>
-      <w:proofErr w:type="spellStart"/>
-      <w:r>
-        <w:rPr>
-          <w:sz w:val="24"/>
-        </w:rPr>
-        <w:t>phpstorm</w:t>
-      </w:r>
-      <w:proofErr w:type="spellEnd"/>
-    </w:p>
-    <w:p>
-      <w:pPr>
-        <w:pStyle w:val="ListParagraph"/>
-        <w:spacing w:line="240" w:lineRule="auto"/>
-        <w:rPr>
-          <w:sz w:val="24"/>
-        </w:rPr>
-      </w:pPr>
+        <w:spacing w:line="240" w:lineRule="auto"/>
+      </w:pPr>
+      <w:r>
+        <w:t xml:space="preserve">                                                                                  </w:t>
+      </w:r>
+      <w:r>
+        <w:t xml:space="preserve">      </w:t>
+      </w:r>
+      <w:r>
+        <w:t xml:space="preserve"> </w:t>
+      </w:r>
+      <w:r>
+        <w:t>MULTY- Page Application (MPA) development.</w:t>
+      </w:r>
     </w:p>
     <w:p>
       <w:pPr>
@@ -739,98 +870,43 @@
         </w:pBdr>
         <w:rPr>
           <w:rFonts w:ascii="Arial Rounded MT Bold" w:hAnsi="Arial Rounded MT Bold"/>
-          <w:sz w:val="24"/>
-        </w:rPr>
-      </w:pPr>
-      <w:r>
-        <w:rPr>
-          <w:rFonts w:ascii="Arial Rounded MT Bold" w:hAnsi="Arial Rounded MT Bold"/>
-          <w:sz w:val="24"/>
-        </w:rPr>
-        <w:t>PROJECTS CARRIED OUT:</w:t>
-      </w:r>
-    </w:p>
-    <w:p>
-      <w:pPr>
-        <w:pStyle w:val="ListParagraph"/>
-        <w:numPr>
-          <w:ilvl w:val="0"/>
-          <w:numId w:val="2"/>
-        </w:numPr>
-        <w:spacing w:line="240" w:lineRule="auto"/>
-        <w:rPr>
-          <w:sz w:val="24"/>
-        </w:rPr>
-      </w:pPr>
-      <w:r>
-        <w:rPr>
-          <w:sz w:val="24"/>
-        </w:rPr>
-        <w:t>Single Page Application (SPA) development.</w:t>
-      </w:r>
-    </w:p>
-    <w:p>
-      <w:pPr>
-        <w:pStyle w:val="ListParagraph"/>
-        <w:numPr>
-          <w:ilvl w:val="0"/>
-          <w:numId w:val="2"/>
-        </w:numPr>
-        <w:spacing w:line="240" w:lineRule="auto"/>
-        <w:rPr>
-          <w:sz w:val="24"/>
-        </w:rPr>
-      </w:pPr>
-      <w:r>
-        <w:rPr>
-          <w:sz w:val="24"/>
-        </w:rPr>
-        <w:t>Responsive Web Design (Mobile first).</w:t>
-      </w:r>
-    </w:p>
-    <w:p>
-      <w:pPr>
-        <w:pStyle w:val="ListParagraph"/>
-        <w:numPr>
-          <w:ilvl w:val="0"/>
-          <w:numId w:val="2"/>
-        </w:numPr>
-        <w:spacing w:line="240" w:lineRule="auto"/>
-        <w:rPr>
-          <w:sz w:val="24"/>
-        </w:rPr>
-      </w:pPr>
-      <w:r>
-        <w:rPr>
-          <w:sz w:val="24"/>
-        </w:rPr>
-        <w:t>MULTY- Page Application (MPA) development.</w:t>
-      </w:r>
-    </w:p>
-    <w:p>
-      <w:pPr>
-        <w:spacing w:line="240" w:lineRule="auto"/>
-        <w:rPr>
-          <w:sz w:val="24"/>
-        </w:rPr>
-      </w:pPr>
-    </w:p>
-    <w:p>
-      <w:pPr>
-        <w:pBdr>
-          <w:bottom w:val="single" w:sz="4" w:space="1" w:color="auto"/>
-        </w:pBdr>
-        <w:rPr>
-          <w:rFonts w:ascii="Arial Rounded MT Bold" w:hAnsi="Arial Rounded MT Bold"/>
-          <w:sz w:val="24"/>
-        </w:rPr>
-      </w:pPr>
-      <w:r>
-        <w:rPr>
-          <w:rFonts w:ascii="Arial Rounded MT Bold" w:hAnsi="Arial Rounded MT Bold"/>
-          <w:sz w:val="24"/>
-        </w:rPr>
-        <w:t xml:space="preserve">WORK EXPERIENCE: </w:t>
+        </w:rPr>
+      </w:pPr>
+      <w:r>
+        <w:rPr>
+          <w:rFonts w:ascii="Arial Rounded MT Bold" w:hAnsi="Arial Rounded MT Bold"/>
+        </w:rPr>
+        <w:t>E</w:t>
+      </w:r>
+      <w:r>
+        <w:rPr>
+          <w:rFonts w:ascii="Arial Rounded MT Bold" w:hAnsi="Arial Rounded MT Bold"/>
+        </w:rPr>
+        <w:t>MPLOYEMENT HISTORY</w:t>
+      </w:r>
+      <w:r>
+        <w:rPr>
+          <w:rFonts w:ascii="Arial Rounded MT Bold" w:hAnsi="Arial Rounded MT Bold"/>
+        </w:rPr>
+        <w:t xml:space="preserve">: </w:t>
+      </w:r>
+      <w:r>
+        <w:rPr>
+          <w:rFonts w:ascii="Arial Rounded MT Bold" w:hAnsi="Arial Rounded MT Bold"/>
+        </w:rPr>
+        <w:t xml:space="preserve">                                                                                                  LANGUAGE</w:t>
+      </w:r>
+      <w:r>
+        <w:rPr>
+          <w:rFonts w:ascii="Arial Rounded MT Bold" w:hAnsi="Arial Rounded MT Bold"/>
+        </w:rPr>
+        <w:t>S</w:t>
+      </w:r>
+      <w:r>
+        <w:rPr>
+          <w:rFonts w:ascii="Arial Rounded MT Bold" w:hAnsi="Arial Rounded MT Bold"/>
+        </w:rPr>
+        <w:t>:</w:t>
       </w:r>
     </w:p>
     <w:p>
@@ -841,15 +917,30 @@
           <w:numId w:val="1"/>
         </w:numPr>
         <w:spacing w:line="240" w:lineRule="auto"/>
-        <w:rPr>
-          <w:sz w:val="24"/>
-        </w:rPr>
-      </w:pPr>
-      <w:r>
-        <w:rPr>
-          <w:sz w:val="24"/>
-        </w:rPr>
-        <w:t>Olivia Industries LTD- (Company Manager. 2017-2018)</w:t>
+      </w:pPr>
+      <w:r>
+        <w:t>Olivia Indust</w:t>
+      </w:r>
+      <w:r>
+        <w:t>ries LTD- (Company Manager. January 2016</w:t>
+      </w:r>
+      <w:r>
+        <w:t>-</w:t>
+      </w:r>
+      <w:r>
+        <w:t xml:space="preserve"> September </w:t>
+      </w:r>
+      <w:r>
+        <w:t>2018)</w:t>
+      </w:r>
+      <w:r>
+        <w:t xml:space="preserve">            </w:t>
+      </w:r>
+      <w:r>
+        <w:t xml:space="preserve">     </w:t>
+      </w:r>
+      <w:r>
+        <w:t>English                  Native</w:t>
       </w:r>
     </w:p>
     <w:p>
@@ -860,23 +951,38 @@
           <w:numId w:val="1"/>
         </w:numPr>
         <w:spacing w:line="240" w:lineRule="auto"/>
-        <w:rPr>
-          <w:sz w:val="24"/>
-        </w:rPr>
       </w:pPr>
       <w:proofErr w:type="spellStart"/>
       <w:r>
-        <w:rPr>
-          <w:sz w:val="24"/>
-        </w:rPr>
         <w:t>Branca</w:t>
       </w:r>
       <w:proofErr w:type="spellEnd"/>
       <w:r>
-        <w:rPr>
-          <w:sz w:val="24"/>
-        </w:rPr>
-        <w:t xml:space="preserve"> Water LTD- (Company manager. 2014-2016)</w:t>
+        <w:t xml:space="preserve"> Water LTD- (Company M</w:t>
+      </w:r>
+      <w:r>
+        <w:t xml:space="preserve">anager. </w:t>
+      </w:r>
+      <w:r>
+        <w:t>June 2013</w:t>
+      </w:r>
+      <w:r>
+        <w:t>-</w:t>
+      </w:r>
+      <w:r>
+        <w:t xml:space="preserve"> December 2015</w:t>
+      </w:r>
+      <w:r>
+        <w:t>)</w:t>
+      </w:r>
+      <w:r>
+        <w:t xml:space="preserve">                      </w:t>
+      </w:r>
+      <w:r>
+        <w:t xml:space="preserve">     </w:t>
+      </w:r>
+      <w:r>
+        <w:t xml:space="preserve"> Igbo                       Native</w:t>
       </w:r>
     </w:p>
     <w:p>
@@ -887,31 +993,53 @@
           <w:numId w:val="1"/>
         </w:numPr>
         <w:spacing w:line="240" w:lineRule="auto"/>
-        <w:rPr>
-          <w:sz w:val="24"/>
-        </w:rPr>
       </w:pPr>
       <w:proofErr w:type="spellStart"/>
       <w:r>
-        <w:rPr>
-          <w:sz w:val="24"/>
-        </w:rPr>
-        <w:t>Branca</w:t>
+        <w:t>Br</w:t>
+      </w:r>
+      <w:r>
+        <w:t>anca</w:t>
       </w:r>
       <w:proofErr w:type="spellEnd"/>
       <w:r>
-        <w:rPr>
-          <w:sz w:val="24"/>
-        </w:rPr>
-        <w:t xml:space="preserve"> Water LTD- (Company Cashier. 2010-2013)</w:t>
-      </w:r>
-    </w:p>
-    <w:p>
-      <w:pPr>
-        <w:spacing w:line="240" w:lineRule="auto"/>
-        <w:rPr>
-          <w:sz w:val="24"/>
-        </w:rPr>
+        <w:t xml:space="preserve"> Water LTD- (Sa</w:t>
+      </w:r>
+      <w:r>
+        <w:t>les M</w:t>
+      </w:r>
+      <w:r>
+        <w:t>anager</w:t>
+      </w:r>
+      <w:r>
+        <w:t xml:space="preserve">. </w:t>
+      </w:r>
+      <w:r>
+        <w:t xml:space="preserve">January </w:t>
+      </w:r>
+      <w:r>
+        <w:t>2010-</w:t>
+      </w:r>
+      <w:r>
+        <w:t xml:space="preserve"> May </w:t>
+      </w:r>
+      <w:r>
+        <w:t>2013)</w:t>
+      </w:r>
+      <w:r>
+        <w:t xml:space="preserve">                                   </w:t>
+      </w:r>
+      <w:r>
+        <w:t xml:space="preserve">     </w:t>
+      </w:r>
+      <w:r>
+        <w:t xml:space="preserve"> Yoruba                 Beginner</w:t>
+      </w:r>
+    </w:p>
+    <w:p>
+      <w:pPr>
+        <w:pStyle w:val="ListParagraph"/>
+        <w:spacing w:line="240" w:lineRule="auto"/>
       </w:pPr>
     </w:p>
     <w:p>
@@ -919,364 +1047,52 @@
         <w:pBdr>
           <w:bottom w:val="single" w:sz="4" w:space="1" w:color="auto"/>
         </w:pBdr>
-        <w:rPr>
-          <w:rFonts w:ascii="Arial Rounded MT Bold" w:hAnsi="Arial Rounded MT Bold"/>
-          <w:sz w:val="24"/>
-        </w:rPr>
-      </w:pPr>
-      <w:r>
-        <w:rPr>
-          <w:rFonts w:ascii="Arial Rounded MT Bold" w:hAnsi="Arial Rounded MT Bold"/>
-          <w:sz w:val="24"/>
-        </w:rPr>
-        <w:t>QAULIFICATIONS OBTAINED:</w:t>
-      </w:r>
-    </w:p>
-    <w:p>
-      <w:pPr>
-        <w:pStyle w:val="ListParagraph"/>
-        <w:numPr>
-          <w:ilvl w:val="0"/>
-          <w:numId w:val="3"/>
-        </w:numPr>
-        <w:spacing w:line="240" w:lineRule="auto"/>
-        <w:rPr>
-          <w:sz w:val="24"/>
-        </w:rPr>
-      </w:pPr>
-      <w:r>
-        <w:rPr>
-          <w:sz w:val="24"/>
-        </w:rPr>
-        <w:t xml:space="preserve">FULL STACK WEB DEVELOPER   -   </w:t>
-      </w:r>
-      <w:proofErr w:type="gramStart"/>
-      <w:r>
-        <w:rPr>
-          <w:sz w:val="24"/>
-        </w:rPr>
-        <w:t>FOFX  ACADEMY</w:t>
-      </w:r>
-      <w:proofErr w:type="gramEnd"/>
-      <w:r>
-        <w:rPr>
-          <w:sz w:val="24"/>
-        </w:rPr>
-        <w:t xml:space="preserve">. </w:t>
-      </w:r>
-      <w:proofErr w:type="spellStart"/>
-      <w:r>
-        <w:rPr>
-          <w:sz w:val="24"/>
-        </w:rPr>
-        <w:t>Gbagada</w:t>
-      </w:r>
-      <w:proofErr w:type="spellEnd"/>
-      <w:r>
-        <w:rPr>
-          <w:sz w:val="24"/>
-        </w:rPr>
-        <w:t xml:space="preserve"> Lagos– 2019</w:t>
-      </w:r>
-    </w:p>
-    <w:p>
-      <w:pPr>
-        <w:pStyle w:val="ListParagraph"/>
-        <w:numPr>
-          <w:ilvl w:val="0"/>
-          <w:numId w:val="3"/>
-        </w:numPr>
-        <w:spacing w:line="240" w:lineRule="auto"/>
-        <w:rPr>
-          <w:sz w:val="24"/>
-        </w:rPr>
-      </w:pPr>
-      <w:r>
-        <w:rPr>
-          <w:sz w:val="24"/>
-        </w:rPr>
-        <w:t xml:space="preserve">O’LEVEL CERTIFICATE   -   </w:t>
-      </w:r>
-      <w:proofErr w:type="spellStart"/>
-      <w:r>
-        <w:rPr>
-          <w:sz w:val="24"/>
-        </w:rPr>
-        <w:t>Agbogbu</w:t>
-      </w:r>
-      <w:proofErr w:type="spellEnd"/>
-      <w:r>
-        <w:rPr>
-          <w:sz w:val="24"/>
-        </w:rPr>
-        <w:t xml:space="preserve"> Community Road Secondary School </w:t>
-      </w:r>
-      <w:proofErr w:type="spellStart"/>
-      <w:r>
-        <w:rPr>
-          <w:sz w:val="24"/>
-        </w:rPr>
-        <w:t>Okigwe</w:t>
-      </w:r>
-      <w:proofErr w:type="spellEnd"/>
-      <w:r>
-        <w:rPr>
-          <w:sz w:val="24"/>
-        </w:rPr>
-        <w:t xml:space="preserve"> – 2008</w:t>
-      </w:r>
-    </w:p>
-    <w:p>
-      <w:pPr>
-        <w:pStyle w:val="ListParagraph"/>
-        <w:numPr>
-          <w:ilvl w:val="0"/>
-          <w:numId w:val="3"/>
-        </w:numPr>
-        <w:spacing w:line="240" w:lineRule="auto"/>
-        <w:rPr>
-          <w:sz w:val="24"/>
-        </w:rPr>
-      </w:pPr>
-      <w:r>
-        <w:rPr>
-          <w:sz w:val="24"/>
-        </w:rPr>
-        <w:t xml:space="preserve">SENIOR SECONDARY SCHOOL  (SS 1 and 2)   -   </w:t>
-      </w:r>
-      <w:proofErr w:type="spellStart"/>
-      <w:r>
-        <w:rPr>
-          <w:sz w:val="24"/>
-        </w:rPr>
-        <w:t>Akokwa</w:t>
-      </w:r>
-      <w:proofErr w:type="spellEnd"/>
-      <w:r>
-        <w:rPr>
-          <w:sz w:val="24"/>
-        </w:rPr>
-        <w:t xml:space="preserve">  High School -   2006-2007</w:t>
-      </w:r>
-      <w:r>
-        <w:t xml:space="preserve">                                           </w:t>
-      </w:r>
-    </w:p>
-    <w:p>
-      <w:pPr>
-        <w:pStyle w:val="ListParagraph"/>
-        <w:numPr>
-          <w:ilvl w:val="0"/>
-          <w:numId w:val="3"/>
-        </w:numPr>
-        <w:spacing w:line="240" w:lineRule="auto"/>
-        <w:rPr>
-          <w:sz w:val="24"/>
-        </w:rPr>
-      </w:pPr>
-      <w:r>
-        <w:rPr>
-          <w:sz w:val="24"/>
-        </w:rPr>
-        <w:t xml:space="preserve">JUNIOR SECONDARY SCHOOL CERTIFICATE   -   </w:t>
-      </w:r>
-      <w:proofErr w:type="spellStart"/>
-      <w:r>
-        <w:rPr>
-          <w:sz w:val="24"/>
-        </w:rPr>
-        <w:t>Akokwa</w:t>
-      </w:r>
-      <w:proofErr w:type="spellEnd"/>
-      <w:r>
-        <w:rPr>
-          <w:sz w:val="24"/>
-        </w:rPr>
-        <w:t xml:space="preserve">  High School -   2003-2005</w:t>
-      </w:r>
-    </w:p>
-    <w:p>
-      <w:pPr>
-        <w:pStyle w:val="ListParagraph"/>
-        <w:numPr>
-          <w:ilvl w:val="0"/>
-          <w:numId w:val="3"/>
-        </w:numPr>
-        <w:spacing w:line="240" w:lineRule="auto"/>
-        <w:rPr>
-          <w:sz w:val="24"/>
-        </w:rPr>
-      </w:pPr>
-      <w:r>
-        <w:rPr>
-          <w:sz w:val="24"/>
-        </w:rPr>
-        <w:t xml:space="preserve">FIRST SCHOOL LEAVING CERTIFICATE   -   Central School 2 </w:t>
-      </w:r>
-      <w:proofErr w:type="spellStart"/>
-      <w:r>
-        <w:rPr>
-          <w:sz w:val="24"/>
-        </w:rPr>
-        <w:t>Umualaoma</w:t>
-      </w:r>
-      <w:proofErr w:type="spellEnd"/>
-      <w:r>
-        <w:rPr>
-          <w:sz w:val="24"/>
-        </w:rPr>
-        <w:t xml:space="preserve">  -   1997-2002</w:t>
-      </w:r>
-    </w:p>
-    <w:p>
-      <w:pPr>
-        <w:pBdr>
-          <w:bottom w:val="single" w:sz="4" w:space="1" w:color="auto"/>
-        </w:pBdr>
-        <w:rPr>
-          <w:rFonts w:ascii="Arial Rounded MT Bold" w:hAnsi="Arial Rounded MT Bold"/>
-          <w:sz w:val="24"/>
-        </w:rPr>
-      </w:pPr>
-      <w:r>
-        <w:rPr>
-          <w:rFonts w:ascii="Arial Rounded MT Bold" w:hAnsi="Arial Rounded MT Bold"/>
-          <w:sz w:val="24"/>
-        </w:rPr>
-        <w:t>PERSONAL DATA:</w:t>
-      </w:r>
-    </w:p>
-    <w:p>
-      <w:pPr>
-        <w:pStyle w:val="ListParagraph"/>
-        <w:numPr>
-          <w:ilvl w:val="0"/>
-          <w:numId w:val="1"/>
-        </w:numPr>
-        <w:spacing w:line="240" w:lineRule="auto"/>
-        <w:rPr>
-          <w:sz w:val="24"/>
-        </w:rPr>
-      </w:pPr>
-      <w:r>
-        <w:rPr>
-          <w:sz w:val="24"/>
-        </w:rPr>
-        <w:t>Nationality:  Nigeria.</w:t>
-      </w:r>
-    </w:p>
-    <w:p>
-      <w:pPr>
-        <w:pStyle w:val="ListParagraph"/>
-        <w:numPr>
-          <w:ilvl w:val="0"/>
-          <w:numId w:val="1"/>
-        </w:numPr>
-        <w:spacing w:line="240" w:lineRule="auto"/>
-        <w:rPr>
-          <w:sz w:val="24"/>
-        </w:rPr>
-      </w:pPr>
-      <w:r>
-        <w:rPr>
-          <w:sz w:val="24"/>
-        </w:rPr>
-        <w:t>Religion: Christianity.</w:t>
-      </w:r>
-    </w:p>
-    <w:p>
-      <w:pPr>
-        <w:pStyle w:val="ListParagraph"/>
-        <w:numPr>
-          <w:ilvl w:val="0"/>
-          <w:numId w:val="1"/>
-        </w:numPr>
-        <w:spacing w:line="240" w:lineRule="auto"/>
-        <w:rPr>
-          <w:sz w:val="24"/>
-        </w:rPr>
-      </w:pPr>
-      <w:r>
-        <w:rPr>
-          <w:sz w:val="24"/>
-        </w:rPr>
-        <w:t>State of Origin: Imo State.</w:t>
-      </w:r>
-    </w:p>
-    <w:p>
-      <w:pPr>
-        <w:spacing w:line="240" w:lineRule="auto"/>
-        <w:rPr>
-          <w:sz w:val="24"/>
-        </w:rPr>
-      </w:pPr>
-    </w:p>
-    <w:p>
-      <w:pPr>
-        <w:pBdr>
-          <w:bottom w:val="single" w:sz="4" w:space="1" w:color="auto"/>
-        </w:pBdr>
-        <w:spacing w:line="240" w:lineRule="auto"/>
-        <w:rPr>
-          <w:rFonts w:ascii="Arial Rounded MT Bold" w:hAnsi="Arial Rounded MT Bold"/>
-          <w:sz w:val="24"/>
-        </w:rPr>
-      </w:pPr>
-      <w:r>
-        <w:rPr>
-          <w:rFonts w:ascii="Arial Rounded MT Bold" w:hAnsi="Arial Rounded MT Bold"/>
-          <w:sz w:val="24"/>
+        <w:spacing w:line="240" w:lineRule="auto"/>
+        <w:rPr>
+          <w:rFonts w:ascii="Arial Rounded MT Bold" w:hAnsi="Arial Rounded MT Bold"/>
+        </w:rPr>
+      </w:pPr>
+      <w:r>
+        <w:rPr>
+          <w:rFonts w:ascii="Arial Rounded MT Bold" w:hAnsi="Arial Rounded MT Bold"/>
         </w:rPr>
         <w:t>HOBBIES:</w:t>
       </w:r>
-    </w:p>
-    <w:p>
-      <w:pPr>
-        <w:rPr>
-          <w:sz w:val="24"/>
-        </w:rPr>
-      </w:pPr>
-      <w:r>
-        <w:rPr>
-          <w:sz w:val="24"/>
-        </w:rPr>
-        <w:t>Observing the wonders of creation, Coding, Reading, and Travelling.</w:t>
-      </w:r>
-      <w:bookmarkStart w:id="0" w:name="_GoBack"/>
-      <w:bookmarkEnd w:id="0"/>
-    </w:p>
-    <w:p>
-      <w:pPr>
-        <w:rPr>
-          <w:sz w:val="20"/>
-        </w:rPr>
-      </w:pPr>
-    </w:p>
-    <w:p>
-      <w:pPr>
-        <w:rPr>
-          <w:sz w:val="24"/>
-        </w:rPr>
-      </w:pPr>
-    </w:p>
-    <w:p>
-      <w:pPr>
-        <w:rPr>
-          <w:sz w:val="24"/>
-        </w:rPr>
-      </w:pPr>
-    </w:p>
-    <w:p>
-      <w:r>
-        <w:t xml:space="preserve">                 </w:t>
-      </w:r>
-      <w:r>
-        <w:t xml:space="preserve">               </w:t>
+      <w:r>
+        <w:rPr>
+          <w:rFonts w:ascii="Arial Rounded MT Bold" w:hAnsi="Arial Rounded MT Bold"/>
+        </w:rPr>
+        <w:t xml:space="preserve">                                                                                                                              </w:t>
+      </w:r>
+    </w:p>
+    <w:p>
+      <w:r>
+        <w:t>C</w:t>
+      </w:r>
+      <w:r>
+        <w:t xml:space="preserve">oding, Reading, </w:t>
+      </w:r>
+      <w:r>
+        <w:t>Obs</w:t>
+      </w:r>
+      <w:r>
+        <w:t>erving the wonders of creation, and Travelling.</w:t>
+      </w:r>
+      <w:r>
+        <w:t xml:space="preserve">      </w:t>
+      </w:r>
+    </w:p>
+    <w:p>
+      <w:r>
+        <w:t>REFEREES: Available on request.</w:t>
+      </w:r>
+      <w:r>
+        <w:t xml:space="preserve">          </w:t>
       </w:r>
     </w:p>
     <w:sectPr>
       <w:pgSz w:w="12240" w:h="15840"/>
-      <w:pgMar w:top="1440" w:right="1440" w:bottom="1440" w:left="1440" w:header="720" w:footer="720" w:gutter="0"/>
+      <w:pgMar w:top="720" w:right="720" w:bottom="720" w:left="720" w:header="720" w:footer="720" w:gutter="0"/>
       <w:cols w:space="720"/>
       <w:docGrid w:linePitch="360"/>
     </w:sectPr>
@@ -1813,7 +1629,7 @@
   <w:abstractNum w:abstractNumId="4">
     <w:nsid w:val="49F9191E"/>
     <w:multiLevelType w:val="hybridMultilevel"/>
-    <w:tmpl w:val="415AAD98"/>
+    <w:tmpl w:val="3A345028"/>
     <w:lvl w:ilvl="0" w:tplc="04090001">
       <w:start w:val="1"/>
       <w:numFmt w:val="bullet"/>
@@ -2011,6 +1827,119 @@
       <w:pPr>
         <w:ind w:left="8415" w:hanging="180"/>
       </w:pPr>
+    </w:lvl>
+  </w:abstractNum>
+  <w:abstractNum w:abstractNumId="6">
+    <w:nsid w:val="73E97395"/>
+    <w:multiLevelType w:val="hybridMultilevel"/>
+    <w:tmpl w:val="415AAD98"/>
+    <w:lvl w:ilvl="0" w:tplc="04090001">
+      <w:start w:val="1"/>
+      <w:numFmt w:val="bullet"/>
+      <w:lvlText w:val=""/>
+      <w:lvlJc w:val="left"/>
+      <w:pPr>
+        <w:ind w:left="720" w:hanging="360"/>
+      </w:pPr>
+      <w:rPr>
+        <w:rFonts w:ascii="Symbol" w:hAnsi="Symbol" w:hint="default"/>
+      </w:rPr>
+    </w:lvl>
+    <w:lvl w:ilvl="1" w:tplc="04090003" w:tentative="1">
+      <w:start w:val="1"/>
+      <w:numFmt w:val="bullet"/>
+      <w:lvlText w:val="o"/>
+      <w:lvlJc w:val="left"/>
+      <w:pPr>
+        <w:ind w:left="1440" w:hanging="360"/>
+      </w:pPr>
+      <w:rPr>
+        <w:rFonts w:ascii="Courier New" w:hAnsi="Courier New" w:cs="Courier New" w:hint="default"/>
+      </w:rPr>
+    </w:lvl>
+    <w:lvl w:ilvl="2" w:tplc="04090005" w:tentative="1">
+      <w:start w:val="1"/>
+      <w:numFmt w:val="bullet"/>
+      <w:lvlText w:val=""/>
+      <w:lvlJc w:val="left"/>
+      <w:pPr>
+        <w:ind w:left="2160" w:hanging="360"/>
+      </w:pPr>
+      <w:rPr>
+        <w:rFonts w:ascii="Wingdings" w:hAnsi="Wingdings" w:hint="default"/>
+      </w:rPr>
+    </w:lvl>
+    <w:lvl w:ilvl="3" w:tplc="04090001" w:tentative="1">
+      <w:start w:val="1"/>
+      <w:numFmt w:val="bullet"/>
+      <w:lvlText w:val=""/>
+      <w:lvlJc w:val="left"/>
+      <w:pPr>
+        <w:ind w:left="2880" w:hanging="360"/>
+      </w:pPr>
+      <w:rPr>
+        <w:rFonts w:ascii="Symbol" w:hAnsi="Symbol" w:hint="default"/>
+      </w:rPr>
+    </w:lvl>
+    <w:lvl w:ilvl="4" w:tplc="04090003" w:tentative="1">
+      <w:start w:val="1"/>
+      <w:numFmt w:val="bullet"/>
+      <w:lvlText w:val="o"/>
+      <w:lvlJc w:val="left"/>
+      <w:pPr>
+        <w:ind w:left="3600" w:hanging="360"/>
+      </w:pPr>
+      <w:rPr>
+        <w:rFonts w:ascii="Courier New" w:hAnsi="Courier New" w:cs="Courier New" w:hint="default"/>
+      </w:rPr>
+    </w:lvl>
+    <w:lvl w:ilvl="5" w:tplc="04090005" w:tentative="1">
+      <w:start w:val="1"/>
+      <w:numFmt w:val="bullet"/>
+      <w:lvlText w:val=""/>
+      <w:lvlJc w:val="left"/>
+      <w:pPr>
+        <w:ind w:left="4320" w:hanging="360"/>
+      </w:pPr>
+      <w:rPr>
+        <w:rFonts w:ascii="Wingdings" w:hAnsi="Wingdings" w:hint="default"/>
+      </w:rPr>
+    </w:lvl>
+    <w:lvl w:ilvl="6" w:tplc="04090001" w:tentative="1">
+      <w:start w:val="1"/>
+      <w:numFmt w:val="bullet"/>
+      <w:lvlText w:val=""/>
+      <w:lvlJc w:val="left"/>
+      <w:pPr>
+        <w:ind w:left="5040" w:hanging="360"/>
+      </w:pPr>
+      <w:rPr>
+        <w:rFonts w:ascii="Symbol" w:hAnsi="Symbol" w:hint="default"/>
+      </w:rPr>
+    </w:lvl>
+    <w:lvl w:ilvl="7" w:tplc="04090003" w:tentative="1">
+      <w:start w:val="1"/>
+      <w:numFmt w:val="bullet"/>
+      <w:lvlText w:val="o"/>
+      <w:lvlJc w:val="left"/>
+      <w:pPr>
+        <w:ind w:left="5760" w:hanging="360"/>
+      </w:pPr>
+      <w:rPr>
+        <w:rFonts w:ascii="Courier New" w:hAnsi="Courier New" w:cs="Courier New" w:hint="default"/>
+      </w:rPr>
+    </w:lvl>
+    <w:lvl w:ilvl="8" w:tplc="04090005" w:tentative="1">
+      <w:start w:val="1"/>
+      <w:numFmt w:val="bullet"/>
+      <w:lvlText w:val=""/>
+      <w:lvlJc w:val="left"/>
+      <w:pPr>
+        <w:ind w:left="6480" w:hanging="360"/>
+      </w:pPr>
+      <w:rPr>
+        <w:rFonts w:ascii="Wingdings" w:hAnsi="Wingdings" w:hint="default"/>
+      </w:rPr>
     </w:lvl>
   </w:abstractNum>
   <w:num w:numId="1">
@@ -2030,6 +1959,9 @@
   </w:num>
   <w:num w:numId="6">
     <w:abstractNumId w:val="1"/>
+  </w:num>
+  <w:num w:numId="7">
+    <w:abstractNumId w:val="6"/>
   </w:num>
 </w:numbering>
 </file>

</xml_diff>